<commit_message>
Word Doc Template Formatting
Some minor formatting and alignment changes.
</commit_message>
<xml_diff>
--- a/Template Word Documents/Farm Report Template - MASTER.docx
+++ b/Template Word Documents/Farm Report Template - MASTER.docx
@@ -21,10 +21,10 @@
               <wp:anchor distT="0" distB="0" distL="114300" distR="114300" simplePos="0" relativeHeight="251661312" behindDoc="0" locked="0" layoutInCell="1" allowOverlap="1">
                 <wp:simplePos x="0" y="0"/>
                 <wp:positionH relativeFrom="margin">
-                  <wp:posOffset>-582295</wp:posOffset>
+                  <wp:posOffset>-588645</wp:posOffset>
                 </wp:positionH>
                 <wp:positionV relativeFrom="paragraph">
-                  <wp:posOffset>-722935</wp:posOffset>
+                  <wp:posOffset>-722630</wp:posOffset>
                 </wp:positionV>
                 <wp:extent cx="6896101" cy="939561"/>
                 <wp:effectExtent l="0" t="0" r="0" b="0"/>
@@ -187,7 +187,7 @@
           </mc:Choice>
           <mc:Fallback>
             <w:pict>
-              <v:group id="Group 4" o:spid="_x0000_s1026" style="position:absolute;left:0;text-align:left;margin-left:-45.85pt;margin-top:-56.9pt;width:543pt;height:74pt;z-index:251661312;mso-position-horizontal-relative:margin;mso-width-relative:margin;mso-height-relative:margin" coordorigin=",-1083" coordsize="68961,9395" o:gfxdata="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">
+              <v:group id="Group 4" o:spid="_x0000_s1026" style="position:absolute;left:0;text-align:left;margin-left:-46.35pt;margin-top:-56.9pt;width:543pt;height:74pt;z-index:251661312;mso-position-horizontal-relative:margin;mso-width-relative:margin;mso-height-relative:margin" coordorigin=",-1083" coordsize="68961,9395" o:gfxdata="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">
                 <v:shapetype id="_x0000_t75" coordsize="21600,21600" o:spt="75" o:preferrelative="t" path="m@4@5l@4@11@9@11@9@5xe" filled="f" stroked="f">
                   <v:stroke joinstyle="miter"/>
                   <v:formulas>
@@ -208,11 +208,11 @@
                   <o:lock v:ext="edit" aspectratio="t"/>
                 </v:shapetype>
                 <v:shape id="Picture 2" o:spid="_x0000_s1027" type="#_x0000_t75" style="position:absolute;left:57570;top:-1083;width:11391;height:9395;visibility:visible;mso-wrap-style:square" o:gfxdata="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">
-                  <v:imagedata r:id="rId10" o:title=""/>
+                  <v:imagedata r:id="rId9" o:title=""/>
                   <v:path arrowok="t"/>
                 </v:shape>
                 <v:shape id="Picture 1" o:spid="_x0000_s1028" type="#_x0000_t75" style="position:absolute;width:14236;height:8039;visibility:visible;mso-wrap-style:square" o:gfxdata="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">
-                  <v:imagedata r:id="rId11" o:title=""/>
+                  <v:imagedata r:id="rId10" o:title=""/>
                   <v:path arrowok="t"/>
                 </v:shape>
                 <v:shapetype id="_x0000_t202" coordsize="21600,21600" o:spt="202" path="m,l,21600r21600,l21600,xe">
@@ -1634,7 +1634,7 @@
           <w:tcPr>
             <w:tcW w:w="2972" w:type="dxa"/>
             <w:shd w:val="clear" w:color="auto" w:fill="FFF2CC" w:themeFill="accent4" w:themeFillTint="33"/>
-            <w:vAlign w:val="bottom"/>
+            <w:vAlign w:val="center"/>
           </w:tcPr>
           <w:p>
             <w:pPr>
@@ -1655,6 +1655,7 @@
         <w:tc>
           <w:tcPr>
             <w:tcW w:w="1650" w:type="dxa"/>
+            <w:vAlign w:val="center"/>
           </w:tcPr>
           <w:p>
             <w:pPr>
@@ -1693,7 +1694,7 @@
           <w:tcPr>
             <w:tcW w:w="2744" w:type="dxa"/>
             <w:shd w:val="clear" w:color="auto" w:fill="FFF2CC" w:themeFill="accent4" w:themeFillTint="33"/>
-            <w:vAlign w:val="bottom"/>
+            <w:vAlign w:val="center"/>
           </w:tcPr>
           <w:p>
             <w:pPr>
@@ -1714,6 +1715,7 @@
         <w:tc>
           <w:tcPr>
             <w:tcW w:w="1650" w:type="dxa"/>
+            <w:vAlign w:val="center"/>
           </w:tcPr>
           <w:p>
             <w:pPr>
@@ -1754,7 +1756,7 @@
           <w:tcPr>
             <w:tcW w:w="2972" w:type="dxa"/>
             <w:shd w:val="clear" w:color="auto" w:fill="FFF2CC" w:themeFill="accent4" w:themeFillTint="33"/>
-            <w:vAlign w:val="bottom"/>
+            <w:vAlign w:val="center"/>
           </w:tcPr>
           <w:p>
             <w:pPr>
@@ -1775,6 +1777,7 @@
         <w:tc>
           <w:tcPr>
             <w:tcW w:w="1650" w:type="dxa"/>
+            <w:vAlign w:val="center"/>
           </w:tcPr>
           <w:p>
             <w:pPr>
@@ -1813,7 +1816,7 @@
           <w:tcPr>
             <w:tcW w:w="2744" w:type="dxa"/>
             <w:shd w:val="clear" w:color="auto" w:fill="FFF2CC" w:themeFill="accent4" w:themeFillTint="33"/>
-            <w:vAlign w:val="bottom"/>
+            <w:vAlign w:val="center"/>
           </w:tcPr>
           <w:p>
             <w:pPr>
@@ -1834,12 +1837,14 @@
         <w:tc>
           <w:tcPr>
             <w:tcW w:w="1650" w:type="dxa"/>
+            <w:vAlign w:val="center"/>
           </w:tcPr>
           <w:p>
             <w:pPr>
               <w:jc w:val="center"/>
               <w:rPr>
                 <w:rFonts w:asciiTheme="majorHAnsi" w:hAnsiTheme="majorHAnsi"/>
+                <w:b/>
               </w:rPr>
             </w:pPr>
             <w:bookmarkStart w:id="15" w:name="shedAge"/>
@@ -1865,12 +1870,6 @@
               <w:t>&gt;</w:t>
             </w:r>
             <w:bookmarkEnd w:id="15"/>
-            <w:r>
-              <w:rPr>
-                <w:rFonts w:asciiTheme="majorHAnsi" w:hAnsiTheme="majorHAnsi"/>
-              </w:rPr>
-              <w:t xml:space="preserve"> Years</w:t>
-            </w:r>
           </w:p>
         </w:tc>
       </w:tr>
@@ -1879,7 +1878,7 @@
           <w:tcPr>
             <w:tcW w:w="2972" w:type="dxa"/>
             <w:shd w:val="clear" w:color="auto" w:fill="FFF2CC" w:themeFill="accent4" w:themeFillTint="33"/>
-            <w:vAlign w:val="bottom"/>
+            <w:vAlign w:val="center"/>
           </w:tcPr>
           <w:p>
             <w:pPr>
@@ -1900,6 +1899,7 @@
         <w:tc>
           <w:tcPr>
             <w:tcW w:w="1650" w:type="dxa"/>
+            <w:vAlign w:val="center"/>
           </w:tcPr>
           <w:p>
             <w:pPr>
@@ -1938,7 +1938,7 @@
           <w:tcPr>
             <w:tcW w:w="2744" w:type="dxa"/>
             <w:shd w:val="clear" w:color="auto" w:fill="FFF2CC" w:themeFill="accent4" w:themeFillTint="33"/>
-            <w:vAlign w:val="bottom"/>
+            <w:vAlign w:val="center"/>
           </w:tcPr>
           <w:p>
             <w:pPr>
@@ -1959,12 +1959,14 @@
         <w:tc>
           <w:tcPr>
             <w:tcW w:w="1650" w:type="dxa"/>
+            <w:vAlign w:val="center"/>
           </w:tcPr>
           <w:p>
             <w:pPr>
               <w:jc w:val="center"/>
               <w:rPr>
                 <w:rFonts w:asciiTheme="majorHAnsi" w:hAnsiTheme="majorHAnsi"/>
+                <w:b/>
               </w:rPr>
             </w:pPr>
             <w:bookmarkStart w:id="17" w:name="birdAge"/>
@@ -1990,12 +1992,6 @@
               <w:t>&gt;</w:t>
             </w:r>
             <w:bookmarkEnd w:id="17"/>
-            <w:r>
-              <w:rPr>
-                <w:rFonts w:asciiTheme="majorHAnsi" w:hAnsiTheme="majorHAnsi"/>
-              </w:rPr>
-              <w:t xml:space="preserve"> Weeks</w:t>
-            </w:r>
           </w:p>
         </w:tc>
       </w:tr>
@@ -2064,13 +2060,6 @@
         </w:tc>
       </w:tr>
     </w:tbl>
-    <w:p>
-      <w:pPr>
-        <w:rPr>
-          <w:rFonts w:asciiTheme="majorHAnsi" w:hAnsiTheme="majorHAnsi"/>
-        </w:rPr>
-      </w:pPr>
-    </w:p>
     <w:p>
       <w:pPr>
         <w:rPr>
@@ -2531,7 +2520,7 @@
                 <w:noProof/>
                 <w:webHidden/>
               </w:rPr>
-              <w:t>4</w:t>
+              <w:t>6</w:t>
             </w:r>
             <w:r>
               <w:rPr>
@@ -2609,7 +2598,7 @@
                 <w:noProof/>
                 <w:webHidden/>
               </w:rPr>
-              <w:t>5</w:t>
+              <w:t>9</w:t>
             </w:r>
             <w:r>
               <w:rPr>
@@ -2665,13 +2654,18 @@
         <w:spacing w:line="480" w:lineRule="auto"/>
         <w:jc w:val="center"/>
         <w:rPr>
+          <w:b/>
           <w:color w:val="auto"/>
+          <w:u w:val="single"/>
         </w:rPr>
       </w:pPr>
       <w:bookmarkStart w:id="18" w:name="_Toc3878201"/>
-      <w:r>
-        <w:rPr>
+      <w:bookmarkStart w:id="19" w:name="_GoBack"/>
+      <w:r>
+        <w:rPr>
+          <w:b/>
           <w:color w:val="auto"/>
+          <w:u w:val="single"/>
         </w:rPr>
         <w:lastRenderedPageBreak/>
         <w:t>Analysis of external farm protection</w:t>
@@ -2696,6 +2690,7 @@
             <w:tcW w:w="1413" w:type="dxa"/>
             <w:vAlign w:val="bottom"/>
           </w:tcPr>
+          <w:bookmarkEnd w:id="19"/>
           <w:p>
             <w:pPr>
               <w:jc w:val="right"/>
@@ -2769,7 +2764,7 @@
                 <w:color w:val="FFFFFF"/>
               </w:rPr>
             </w:pPr>
-            <w:bookmarkStart w:id="19" w:name="res1"/>
+            <w:bookmarkStart w:id="20" w:name="res1"/>
             <w:r>
               <w:rPr>
                 <w:rFonts w:asciiTheme="majorHAnsi" w:hAnsiTheme="majorHAnsi"/>
@@ -2777,7 +2772,7 @@
               </w:rPr>
               <w:t>&lt;0&gt;</w:t>
             </w:r>
-            <w:bookmarkEnd w:id="19"/>
+            <w:bookmarkEnd w:id="20"/>
           </w:p>
         </w:tc>
       </w:tr>
@@ -2835,14 +2830,14 @@
                 <w:rFonts w:asciiTheme="majorHAnsi" w:hAnsiTheme="majorHAnsi"/>
               </w:rPr>
             </w:pPr>
-            <w:bookmarkStart w:id="20" w:name="Com1"/>
+            <w:bookmarkStart w:id="21" w:name="Com1"/>
             <w:r>
               <w:rPr>
                 <w:rFonts w:asciiTheme="majorHAnsi" w:hAnsiTheme="majorHAnsi"/>
               </w:rPr>
               <w:t>&lt;Comments1&gt;</w:t>
             </w:r>
-            <w:bookmarkEnd w:id="20"/>
+            <w:bookmarkEnd w:id="21"/>
           </w:p>
         </w:tc>
       </w:tr>
@@ -2887,14 +2882,14 @@
                 <w:rFonts w:asciiTheme="majorHAnsi" w:hAnsiTheme="majorHAnsi"/>
               </w:rPr>
             </w:pPr>
-            <w:bookmarkStart w:id="21" w:name="Exp1"/>
+            <w:bookmarkStart w:id="22" w:name="Exp1"/>
             <w:r>
               <w:rPr>
                 <w:rFonts w:asciiTheme="majorHAnsi" w:hAnsiTheme="majorHAnsi"/>
               </w:rPr>
               <w:t>&lt;Explanations1&gt;</w:t>
             </w:r>
-            <w:bookmarkEnd w:id="21"/>
+            <w:bookmarkEnd w:id="22"/>
           </w:p>
         </w:tc>
       </w:tr>
@@ -2905,6 +2900,19 @@
           <w:rFonts w:asciiTheme="majorHAnsi" w:hAnsiTheme="majorHAnsi"/>
         </w:rPr>
       </w:pPr>
+    </w:p>
+    <w:p>
+      <w:pPr>
+        <w:rPr>
+          <w:rFonts w:asciiTheme="majorHAnsi" w:hAnsiTheme="majorHAnsi"/>
+        </w:rPr>
+      </w:pPr>
+      <w:r>
+        <w:rPr>
+          <w:rFonts w:asciiTheme="majorHAnsi" w:hAnsiTheme="majorHAnsi"/>
+        </w:rPr>
+        <w:br w:type="page"/>
+      </w:r>
     </w:p>
     <w:tbl>
       <w:tblPr>
@@ -2937,6 +2945,7 @@
                 <w:rFonts w:asciiTheme="majorHAnsi" w:hAnsiTheme="majorHAnsi"/>
                 <w:color w:val="000000"/>
               </w:rPr>
+              <w:lastRenderedPageBreak/>
               <w:t>1.2</w:t>
             </w:r>
           </w:p>
@@ -2997,7 +3006,7 @@
                 <w:color w:val="FFFFFF"/>
               </w:rPr>
             </w:pPr>
-            <w:bookmarkStart w:id="22" w:name="res2"/>
+            <w:bookmarkStart w:id="23" w:name="res2"/>
             <w:r>
               <w:rPr>
                 <w:rFonts w:asciiTheme="majorHAnsi" w:hAnsiTheme="majorHAnsi"/>
@@ -3005,7 +3014,7 @@
               </w:rPr>
               <w:t>&lt;0&gt;</w:t>
             </w:r>
-            <w:bookmarkEnd w:id="22"/>
+            <w:bookmarkEnd w:id="23"/>
           </w:p>
         </w:tc>
       </w:tr>
@@ -3050,14 +3059,14 @@
                 <w:rFonts w:asciiTheme="majorHAnsi" w:hAnsiTheme="majorHAnsi"/>
               </w:rPr>
             </w:pPr>
-            <w:bookmarkStart w:id="23" w:name="Com2"/>
+            <w:bookmarkStart w:id="24" w:name="Com2"/>
             <w:r>
               <w:rPr>
                 <w:rFonts w:asciiTheme="majorHAnsi" w:hAnsiTheme="majorHAnsi"/>
               </w:rPr>
               <w:t>&lt;Comments2&gt;</w:t>
             </w:r>
-            <w:bookmarkEnd w:id="23"/>
+            <w:bookmarkEnd w:id="24"/>
           </w:p>
         </w:tc>
       </w:tr>
@@ -3102,14 +3111,14 @@
                 <w:rFonts w:asciiTheme="majorHAnsi" w:hAnsiTheme="majorHAnsi"/>
               </w:rPr>
             </w:pPr>
-            <w:bookmarkStart w:id="24" w:name="Exp2"/>
+            <w:bookmarkStart w:id="25" w:name="Exp2"/>
             <w:r>
               <w:rPr>
                 <w:rFonts w:asciiTheme="majorHAnsi" w:hAnsiTheme="majorHAnsi"/>
               </w:rPr>
               <w:t>&lt;Explanations2&gt;</w:t>
             </w:r>
-            <w:bookmarkEnd w:id="24"/>
+            <w:bookmarkEnd w:id="25"/>
           </w:p>
         </w:tc>
       </w:tr>
@@ -3120,6 +3129,11 @@
           <w:rFonts w:asciiTheme="majorHAnsi" w:hAnsiTheme="majorHAnsi"/>
         </w:rPr>
       </w:pPr>
+    </w:p>
+    <w:p>
+      <w:r>
+        <w:br w:type="page"/>
+      </w:r>
     </w:p>
     <w:tbl>
       <w:tblPr>
@@ -3137,7 +3151,7 @@
         <w:tc>
           <w:tcPr>
             <w:tcW w:w="1413" w:type="dxa"/>
-            <w:vAlign w:val="bottom"/>
+            <w:vAlign w:val="center"/>
           </w:tcPr>
           <w:p>
             <w:pPr>
@@ -3152,6 +3166,7 @@
                 <w:rFonts w:asciiTheme="majorHAnsi" w:hAnsiTheme="majorHAnsi"/>
                 <w:color w:val="000000"/>
               </w:rPr>
+              <w:lastRenderedPageBreak/>
               <w:t>1.3</w:t>
             </w:r>
           </w:p>
@@ -3180,7 +3195,7 @@
         <w:tc>
           <w:tcPr>
             <w:tcW w:w="2693" w:type="dxa"/>
-            <w:vAlign w:val="bottom"/>
+            <w:vAlign w:val="center"/>
           </w:tcPr>
           <w:p>
             <w:pPr>
@@ -3202,7 +3217,7 @@
           <w:tcPr>
             <w:tcW w:w="2217" w:type="dxa"/>
             <w:shd w:val="clear" w:color="auto" w:fill="auto"/>
-            <w:vAlign w:val="bottom"/>
+            <w:vAlign w:val="center"/>
           </w:tcPr>
           <w:p>
             <w:pPr>
@@ -3213,7 +3228,7 @@
                 <w:color w:val="FFFFFF"/>
               </w:rPr>
             </w:pPr>
-            <w:bookmarkStart w:id="25" w:name="res3"/>
+            <w:bookmarkStart w:id="26" w:name="res3"/>
             <w:r>
               <w:rPr>
                 <w:rFonts w:asciiTheme="majorHAnsi" w:hAnsiTheme="majorHAnsi"/>
@@ -3221,7 +3236,7 @@
               </w:rPr>
               <w:t>&lt;0&gt;</w:t>
             </w:r>
-            <w:bookmarkEnd w:id="25"/>
+            <w:bookmarkEnd w:id="26"/>
           </w:p>
         </w:tc>
       </w:tr>
@@ -3279,14 +3294,14 @@
                 <w:rFonts w:asciiTheme="majorHAnsi" w:hAnsiTheme="majorHAnsi"/>
               </w:rPr>
             </w:pPr>
-            <w:bookmarkStart w:id="26" w:name="Com3"/>
+            <w:bookmarkStart w:id="27" w:name="Com3"/>
             <w:r>
               <w:rPr>
                 <w:rFonts w:asciiTheme="majorHAnsi" w:hAnsiTheme="majorHAnsi"/>
               </w:rPr>
               <w:t>&lt;Comments3&gt;</w:t>
             </w:r>
-            <w:bookmarkEnd w:id="26"/>
+            <w:bookmarkEnd w:id="27"/>
           </w:p>
         </w:tc>
       </w:tr>
@@ -3331,25 +3346,18 @@
                 <w:rFonts w:asciiTheme="majorHAnsi" w:hAnsiTheme="majorHAnsi"/>
               </w:rPr>
             </w:pPr>
-            <w:bookmarkStart w:id="27" w:name="Exp3"/>
+            <w:bookmarkStart w:id="28" w:name="Exp3"/>
             <w:r>
               <w:rPr>
                 <w:rFonts w:asciiTheme="majorHAnsi" w:hAnsiTheme="majorHAnsi"/>
               </w:rPr>
               <w:t>&lt;Explanations3&gt;</w:t>
             </w:r>
-            <w:bookmarkEnd w:id="27"/>
+            <w:bookmarkEnd w:id="28"/>
           </w:p>
         </w:tc>
       </w:tr>
     </w:tbl>
-    <w:p>
-      <w:pPr>
-        <w:rPr>
-          <w:rFonts w:asciiTheme="majorHAnsi" w:hAnsiTheme="majorHAnsi"/>
-        </w:rPr>
-      </w:pPr>
-    </w:p>
     <w:p>
       <w:pPr>
         <w:rPr>
@@ -3376,18 +3384,22 @@
         <w:spacing w:line="480" w:lineRule="auto"/>
         <w:jc w:val="center"/>
         <w:rPr>
+          <w:b/>
           <w:color w:val="auto"/>
-        </w:rPr>
-      </w:pPr>
-      <w:bookmarkStart w:id="28" w:name="_Toc3878202"/>
-      <w:r>
-        <w:rPr>
+          <w:u w:val="single"/>
+        </w:rPr>
+      </w:pPr>
+      <w:bookmarkStart w:id="29" w:name="_Toc3878202"/>
+      <w:r>
+        <w:rPr>
+          <w:b/>
           <w:color w:val="auto"/>
+          <w:u w:val="single"/>
         </w:rPr>
         <w:lastRenderedPageBreak/>
         <w:t>Analysis of the internal farm protection</w:t>
       </w:r>
-      <w:bookmarkEnd w:id="28"/>
+      <w:bookmarkEnd w:id="29"/>
     </w:p>
     <w:tbl>
       <w:tblPr>
@@ -3480,7 +3492,7 @@
                 <w:color w:val="FFFFFF"/>
               </w:rPr>
             </w:pPr>
-            <w:bookmarkStart w:id="29" w:name="res4"/>
+            <w:bookmarkStart w:id="30" w:name="res4"/>
             <w:r>
               <w:rPr>
                 <w:rFonts w:asciiTheme="majorHAnsi" w:hAnsiTheme="majorHAnsi"/>
@@ -3488,7 +3500,7 @@
               </w:rPr>
               <w:t>&lt;0&gt;</w:t>
             </w:r>
-            <w:bookmarkEnd w:id="29"/>
+            <w:bookmarkEnd w:id="30"/>
           </w:p>
         </w:tc>
       </w:tr>
@@ -3546,14 +3558,14 @@
                 <w:rFonts w:asciiTheme="majorHAnsi" w:hAnsiTheme="majorHAnsi"/>
               </w:rPr>
             </w:pPr>
-            <w:bookmarkStart w:id="30" w:name="Com4"/>
+            <w:bookmarkStart w:id="31" w:name="Com4"/>
             <w:r>
               <w:rPr>
                 <w:rFonts w:asciiTheme="majorHAnsi" w:hAnsiTheme="majorHAnsi"/>
               </w:rPr>
               <w:t>&lt;Comments4&gt;</w:t>
             </w:r>
-            <w:bookmarkEnd w:id="30"/>
+            <w:bookmarkEnd w:id="31"/>
           </w:p>
         </w:tc>
       </w:tr>
@@ -3598,14 +3610,14 @@
                 <w:rFonts w:asciiTheme="majorHAnsi" w:hAnsiTheme="majorHAnsi"/>
               </w:rPr>
             </w:pPr>
-            <w:bookmarkStart w:id="31" w:name="Exp4"/>
+            <w:bookmarkStart w:id="32" w:name="Exp4"/>
             <w:r>
               <w:rPr>
                 <w:rFonts w:asciiTheme="majorHAnsi" w:hAnsiTheme="majorHAnsi"/>
               </w:rPr>
               <w:t>&lt;Explanations4&gt;</w:t>
             </w:r>
-            <w:bookmarkEnd w:id="31"/>
+            <w:bookmarkEnd w:id="32"/>
           </w:p>
         </w:tc>
       </w:tr>
@@ -3616,6 +3628,11 @@
           <w:rFonts w:asciiTheme="majorHAnsi" w:hAnsiTheme="majorHAnsi"/>
         </w:rPr>
       </w:pPr>
+    </w:p>
+    <w:p>
+      <w:r>
+        <w:br w:type="page"/>
+      </w:r>
     </w:p>
     <w:tbl>
       <w:tblPr>
@@ -3633,7 +3650,7 @@
         <w:tc>
           <w:tcPr>
             <w:tcW w:w="1413" w:type="dxa"/>
-            <w:vAlign w:val="bottom"/>
+            <w:vAlign w:val="center"/>
           </w:tcPr>
           <w:p>
             <w:pPr>
@@ -3648,6 +3665,7 @@
                 <w:rFonts w:asciiTheme="majorHAnsi" w:hAnsiTheme="majorHAnsi"/>
                 <w:color w:val="000000"/>
               </w:rPr>
+              <w:lastRenderedPageBreak/>
               <w:t>2.2</w:t>
             </w:r>
           </w:p>
@@ -3676,7 +3694,7 @@
         <w:tc>
           <w:tcPr>
             <w:tcW w:w="2693" w:type="dxa"/>
-            <w:vAlign w:val="bottom"/>
+            <w:vAlign w:val="center"/>
           </w:tcPr>
           <w:p>
             <w:pPr>
@@ -3698,7 +3716,7 @@
           <w:tcPr>
             <w:tcW w:w="2217" w:type="dxa"/>
             <w:shd w:val="clear" w:color="auto" w:fill="auto"/>
-            <w:vAlign w:val="bottom"/>
+            <w:vAlign w:val="center"/>
           </w:tcPr>
           <w:p>
             <w:pPr>
@@ -3709,7 +3727,7 @@
                 <w:color w:val="FFFFFF"/>
               </w:rPr>
             </w:pPr>
-            <w:bookmarkStart w:id="32" w:name="res5"/>
+            <w:bookmarkStart w:id="33" w:name="res5"/>
             <w:r>
               <w:rPr>
                 <w:rFonts w:asciiTheme="majorHAnsi" w:hAnsiTheme="majorHAnsi"/>
@@ -3717,7 +3735,7 @@
               </w:rPr>
               <w:t>&lt;0&gt;</w:t>
             </w:r>
-            <w:bookmarkEnd w:id="32"/>
+            <w:bookmarkEnd w:id="33"/>
           </w:p>
         </w:tc>
       </w:tr>
@@ -3775,14 +3793,14 @@
                 <w:rFonts w:asciiTheme="majorHAnsi" w:hAnsiTheme="majorHAnsi"/>
               </w:rPr>
             </w:pPr>
-            <w:bookmarkStart w:id="33" w:name="Com5"/>
+            <w:bookmarkStart w:id="34" w:name="Com5"/>
             <w:r>
               <w:rPr>
                 <w:rFonts w:asciiTheme="majorHAnsi" w:hAnsiTheme="majorHAnsi"/>
               </w:rPr>
               <w:t>&lt;Comments5&gt;</w:t>
             </w:r>
-            <w:bookmarkEnd w:id="33"/>
+            <w:bookmarkEnd w:id="34"/>
           </w:p>
         </w:tc>
       </w:tr>
@@ -3827,14 +3845,14 @@
                 <w:rFonts w:asciiTheme="majorHAnsi" w:hAnsiTheme="majorHAnsi"/>
               </w:rPr>
             </w:pPr>
-            <w:bookmarkStart w:id="34" w:name="Exp5"/>
+            <w:bookmarkStart w:id="35" w:name="Exp5"/>
             <w:r>
               <w:rPr>
                 <w:rFonts w:asciiTheme="majorHAnsi" w:hAnsiTheme="majorHAnsi"/>
               </w:rPr>
               <w:t>&lt;Explanations5&gt;</w:t>
             </w:r>
-            <w:bookmarkEnd w:id="34"/>
+            <w:bookmarkEnd w:id="35"/>
           </w:p>
         </w:tc>
       </w:tr>
@@ -3845,6 +3863,11 @@
           <w:rFonts w:asciiTheme="majorHAnsi" w:hAnsiTheme="majorHAnsi"/>
         </w:rPr>
       </w:pPr>
+    </w:p>
+    <w:p>
+      <w:r>
+        <w:br w:type="page"/>
+      </w:r>
     </w:p>
     <w:tbl>
       <w:tblPr>
@@ -3877,6 +3900,7 @@
                 <w:rFonts w:asciiTheme="majorHAnsi" w:hAnsiTheme="majorHAnsi"/>
                 <w:color w:val="000000"/>
               </w:rPr>
+              <w:lastRenderedPageBreak/>
               <w:t>2.3</w:t>
             </w:r>
           </w:p>
@@ -3937,7 +3961,7 @@
                 <w:color w:val="FFFFFF"/>
               </w:rPr>
             </w:pPr>
-            <w:bookmarkStart w:id="35" w:name="res6"/>
+            <w:bookmarkStart w:id="36" w:name="res6"/>
             <w:r>
               <w:rPr>
                 <w:rFonts w:asciiTheme="majorHAnsi" w:hAnsiTheme="majorHAnsi"/>
@@ -3945,7 +3969,7 @@
               </w:rPr>
               <w:t>&lt;0&gt;</w:t>
             </w:r>
-            <w:bookmarkEnd w:id="35"/>
+            <w:bookmarkEnd w:id="36"/>
           </w:p>
         </w:tc>
       </w:tr>
@@ -4003,14 +4027,14 @@
                 <w:rFonts w:asciiTheme="majorHAnsi" w:hAnsiTheme="majorHAnsi"/>
               </w:rPr>
             </w:pPr>
-            <w:bookmarkStart w:id="36" w:name="Com6"/>
+            <w:bookmarkStart w:id="37" w:name="Com6"/>
             <w:r>
               <w:rPr>
                 <w:rFonts w:asciiTheme="majorHAnsi" w:hAnsiTheme="majorHAnsi"/>
               </w:rPr>
               <w:t>&lt;Comments6&gt;</w:t>
             </w:r>
-            <w:bookmarkEnd w:id="36"/>
+            <w:bookmarkEnd w:id="37"/>
           </w:p>
         </w:tc>
       </w:tr>
@@ -4055,14 +4079,14 @@
                 <w:rFonts w:asciiTheme="majorHAnsi" w:hAnsiTheme="majorHAnsi"/>
               </w:rPr>
             </w:pPr>
-            <w:bookmarkStart w:id="37" w:name="Exp6"/>
+            <w:bookmarkStart w:id="38" w:name="Exp6"/>
             <w:r>
               <w:rPr>
                 <w:rFonts w:asciiTheme="majorHAnsi" w:hAnsiTheme="majorHAnsi"/>
               </w:rPr>
               <w:t>&lt;Explanations6&gt;</w:t>
             </w:r>
-            <w:bookmarkEnd w:id="37"/>
+            <w:bookmarkEnd w:id="38"/>
           </w:p>
         </w:tc>
       </w:tr>
@@ -4093,18 +4117,22 @@
         <w:spacing w:line="480" w:lineRule="auto"/>
         <w:jc w:val="center"/>
         <w:rPr>
+          <w:b/>
           <w:color w:val="auto"/>
-        </w:rPr>
-      </w:pPr>
-      <w:bookmarkStart w:id="38" w:name="_Toc3878203"/>
-      <w:r>
-        <w:rPr>
+          <w:u w:val="single"/>
+        </w:rPr>
+      </w:pPr>
+      <w:bookmarkStart w:id="39" w:name="_Toc3878203"/>
+      <w:r>
+        <w:rPr>
+          <w:b/>
           <w:color w:val="auto"/>
+          <w:u w:val="single"/>
         </w:rPr>
         <w:lastRenderedPageBreak/>
         <w:t>Analysis of the health and production parameters</w:t>
       </w:r>
-      <w:bookmarkEnd w:id="38"/>
+      <w:bookmarkEnd w:id="39"/>
     </w:p>
     <w:tbl>
       <w:tblPr>
@@ -4122,7 +4150,7 @@
         <w:tc>
           <w:tcPr>
             <w:tcW w:w="1413" w:type="dxa"/>
-            <w:vAlign w:val="bottom"/>
+            <w:vAlign w:val="center"/>
           </w:tcPr>
           <w:p>
             <w:pPr>
@@ -4165,7 +4193,7 @@
         <w:tc>
           <w:tcPr>
             <w:tcW w:w="2693" w:type="dxa"/>
-            <w:vAlign w:val="bottom"/>
+            <w:vAlign w:val="center"/>
           </w:tcPr>
           <w:p>
             <w:pPr>
@@ -4187,7 +4215,7 @@
           <w:tcPr>
             <w:tcW w:w="2217" w:type="dxa"/>
             <w:shd w:val="clear" w:color="auto" w:fill="auto"/>
-            <w:vAlign w:val="bottom"/>
+            <w:vAlign w:val="center"/>
           </w:tcPr>
           <w:p>
             <w:pPr>
@@ -4198,7 +4226,7 @@
                 <w:color w:val="FFFFFF"/>
               </w:rPr>
             </w:pPr>
-            <w:bookmarkStart w:id="39" w:name="res7"/>
+            <w:bookmarkStart w:id="40" w:name="res7"/>
             <w:r>
               <w:rPr>
                 <w:rFonts w:asciiTheme="majorHAnsi" w:hAnsiTheme="majorHAnsi"/>
@@ -4206,7 +4234,7 @@
               </w:rPr>
               <w:t>&lt;0&gt;</w:t>
             </w:r>
-            <w:bookmarkEnd w:id="39"/>
+            <w:bookmarkEnd w:id="40"/>
           </w:p>
         </w:tc>
       </w:tr>
@@ -4251,14 +4279,14 @@
                 <w:rFonts w:asciiTheme="majorHAnsi" w:hAnsiTheme="majorHAnsi"/>
               </w:rPr>
             </w:pPr>
-            <w:bookmarkStart w:id="40" w:name="Com7"/>
+            <w:bookmarkStart w:id="41" w:name="Com7"/>
             <w:r>
               <w:rPr>
                 <w:rFonts w:asciiTheme="majorHAnsi" w:hAnsiTheme="majorHAnsi"/>
               </w:rPr>
               <w:t>&lt;Comments7&gt;</w:t>
             </w:r>
-            <w:bookmarkEnd w:id="40"/>
+            <w:bookmarkEnd w:id="41"/>
           </w:p>
         </w:tc>
       </w:tr>
@@ -4303,14 +4331,14 @@
                 <w:rFonts w:asciiTheme="majorHAnsi" w:hAnsiTheme="majorHAnsi"/>
               </w:rPr>
             </w:pPr>
-            <w:bookmarkStart w:id="41" w:name="Exp7"/>
+            <w:bookmarkStart w:id="42" w:name="Exp7"/>
             <w:r>
               <w:rPr>
                 <w:rFonts w:asciiTheme="majorHAnsi" w:hAnsiTheme="majorHAnsi"/>
               </w:rPr>
               <w:t>&lt;Explanations7&gt;</w:t>
             </w:r>
-            <w:bookmarkEnd w:id="41"/>
+            <w:bookmarkEnd w:id="42"/>
           </w:p>
         </w:tc>
       </w:tr>
@@ -4321,15 +4349,13 @@
           <w:rFonts w:asciiTheme="majorHAnsi" w:hAnsiTheme="majorHAnsi"/>
         </w:rPr>
       </w:pPr>
-      <w:bookmarkStart w:id="42" w:name="_GoBack"/>
-      <w:bookmarkEnd w:id="42"/>
     </w:p>
     <w:sectPr>
-      <w:headerReference w:type="even" r:id="rId12"/>
-      <w:headerReference w:type="default" r:id="rId13"/>
-      <w:footerReference w:type="default" r:id="rId14"/>
-      <w:headerReference w:type="first" r:id="rId15"/>
-      <w:footerReference w:type="first" r:id="rId16"/>
+      <w:headerReference w:type="even" r:id="rId11"/>
+      <w:headerReference w:type="default" r:id="rId12"/>
+      <w:footerReference w:type="default" r:id="rId13"/>
+      <w:headerReference w:type="first" r:id="rId14"/>
+      <w:footerReference w:type="first" r:id="rId15"/>
       <w:pgSz w:w="11906" w:h="16838"/>
       <w:pgMar w:top="1440" w:right="1440" w:bottom="1440" w:left="1440" w:header="708" w:footer="708" w:gutter="0"/>
       <w:cols w:space="708"/>
@@ -4403,7 +4429,7 @@
           <w:rPr>
             <w:noProof/>
           </w:rPr>
-          <w:t>5</w:t>
+          <w:t>9</w:t>
         </w:r>
         <w:r>
           <w:rPr>
@@ -5820,7 +5846,7 @@
 </file>
 
 <file path=customXml/itemProps1.xml><?xml version="1.0" encoding="utf-8"?>
-<ds:datastoreItem xmlns:ds="http://schemas.openxmlformats.org/officeDocument/2006/customXml" ds:itemID="{A24C1E14-E633-4FD6-86E1-F2BB0F50CAED}">
+<ds:datastoreItem xmlns:ds="http://schemas.openxmlformats.org/officeDocument/2006/customXml" ds:itemID="{E52D7924-4D30-49F9-8FF8-B3B290EC51A5}">
   <ds:schemaRefs>
     <ds:schemaRef ds:uri="http://schemas.openxmlformats.org/officeDocument/2006/bibliography"/>
   </ds:schemaRefs>

</xml_diff>